<commit_message>
fix: WIP - adding CERIOS docx template
</commit_message>
<xml_diff>
--- a/cvtool-backend/src/main/resources/docx/CERIOS/coreTemplate.docx
+++ b/cvtool-backend/src/main/resources/docx/CERIOS/coreTemplate.docx
@@ -817,7 +817,14 @@
                             <w:sz w:val="18"/>
                             <w:szCs w:val="18"/>
                           </w:rPr>
-                          <w:t>Erik is een bedachtzame, originele denker met een sterk analytisch vermogen. Hij kijkt altijd een paar stappen verder en komt zo vaak met nieuwe inzichten en oplossingen. Met een assertieve en professionele instelling streeft Erik er naar het beste uit zichzelf en de producten waar hij aan werkt te halen. Als ondernemer heeft hij brede ervaring opgedaan in zowel het voortraject (</w:t>
+                          <w:t>Erik is een bedachtzame, originele denker met een sterk
+                                                        analytisch vermogen. Hij kijkt altijd een paar stappen verder en
+                                                        komt zo vaak met nieuwe inzichten en oplossingen. Met een
+                                                        assertieve en professionele instelling streeft Erik er naar het
+                                                        beste uit zichzelf en de producten waar hij aan werkt te halen.
+                                                        Als ondernemer heeft hij brede ervaring opgedaan in zowel het
+                                                        voortraject (
+                                                    </w:t>
                         </w:r>
                         <w:proofErr w:type="spellStart"/>
                         <w:r>
@@ -1093,7 +1100,14 @@
                             <w:sz w:val="18"/>
                             <w:szCs w:val="18"/>
                           </w:rPr>
-                          <w:t>Als tester werkt Erik zorgvuldig, gestructureerd en gedetailleerd maar houdt daarbij altijd zicht op de gehele context. Hij komt tot zijn recht in een signalerende rol, durft ook discussies aan te gaan als dit bevorderlijk is voor het einddoel en is van nature diplomatiek ingesteld. Hij kan zich makkelijk in verschillende perspectieven verplaatsen en spreekt de taal van verschillende betrokken stakeholders.</w:t>
+                          <w:t>Als tester werkt Erik zorgvuldig, gestructureerd en
+                                                        gedetailleerd maar houdt daarbij altijd zicht op de gehele
+                                                        context. Hij komt tot zijn recht in een signalerende rol, durft
+                                                        ook discussies aan te gaan als dit bevorderlijk is voor het
+                                                        einddoel en is van nature diplomatiek ingesteld. Hij kan zich
+                                                        makkelijk in verschillende perspectieven verplaatsen en spreekt
+                                                        de taal van verschillende betrokken stakeholders.
+                                                    </w:t>
                         </w:r>
                       </w:p>
                     </wne:txbxContent>
@@ -5733,7 +5747,10 @@
                             <w:sz w:val="18"/>
                             <w:szCs w:val="18"/>
                           </w:rPr>
-                          <w:t>De gemeente wilde overstappen naar een nieuw financieel systeem. Mijn opdracht was het aansturen van het testtraject binnen het projectteam.</w:t>
+                          <w:t>De gemeente wilde overstappen naar een nieuw financieel
+                                                        systeem. Mijn opdracht was het aansturen van het testtraject
+                                                        binnen het projectteam.
+                                                    </w:t>
                         </w:r>
                       </w:p>
                       <w:p>
@@ -6962,7 +6979,10 @@
           <w:szCs w:val="18"/>
           <w:lang/>
         </w:rPr>
-        <w:t>motion graphics, Max MSP, prototyping, interaction design, kan nog wel even doorgaan. Zeer creatief, open minded. Fijn om mee te werken. Jammer dat ie weg is bij ons (100%FAT) :-). Maar we blijven samenwerken waar mogelijk!</w:t>
+        <w:t>motion graphics, Max MSP, prototyping, interaction design, kan nog wel even doorgaan. Zeer
+                    creatief, open minded. Fijn om mee te werken. Jammer dat ie weg is bij ons (100%FAT) :-). Maar we
+                    blijven samenwerken waar mogelijk!
+                </w:t>
       </w:r>
     </w:p>
     <w:sectPr>

</xml_diff>